<commit_message>
avanace de la muestra de users
</commit_message>
<xml_diff>
--- a/modelado/caracteristicas del sistema.docx
+++ b/modelado/caracteristicas del sistema.docx
@@ -130,54 +130,263 @@
           <w:lang w:val="es-ES"/>
         </w:rPr>
       </w:pPr>
+      <w:r>
+        <w:rPr>
+          <w:u w:val="single"/>
+          <w:lang w:val="es-ES"/>
+        </w:rPr>
+        <w:t>Soft</w:t>
+      </w:r>
+      <w:r>
+        <w:rPr>
+          <w:u w:val="single"/>
+          <w:lang w:val="es-ES"/>
+        </w:rPr>
+        <w:t>w</w:t>
+      </w:r>
+      <w:r>
+        <w:rPr>
+          <w:u w:val="single"/>
+          <w:lang w:val="es-ES"/>
+        </w:rPr>
+        <w:t>are</w:t>
+      </w:r>
+      <w:r>
+        <w:rPr>
+          <w:lang w:val="es-ES"/>
+        </w:rPr>
+        <w:t xml:space="preserve"> Modular</w:t>
+      </w:r>
+    </w:p>
+    <w:p>
+      <w:pPr>
+        <w:rPr>
+          <w:lang w:val="es-ES"/>
+        </w:rPr>
+      </w:pPr>
+      <w:r>
+        <w:rPr>
+          <w:lang w:val="es-ES"/>
+        </w:rPr>
+        <w:t>Seguro en la Autenticación</w:t>
+      </w:r>
+    </w:p>
+    <w:p>
+      <w:pPr>
+        <w:rPr>
+          <w:lang w:val="es-ES"/>
+        </w:rPr>
+      </w:pPr>
+    </w:p>
+    <w:p>
+      <w:pPr>
+        <w:rPr>
+          <w:b/>
+          <w:bCs/>
+        </w:rPr>
+      </w:pPr>
+      <w:r>
+        <w:rPr>
+          <w:b/>
+          <w:bCs/>
+        </w:rPr>
+        <w:t>Adaptabilidad a Dispositivos Móviles</w:t>
+      </w:r>
+    </w:p>
+    <w:p>
+      <w:r>
+        <w:t xml:space="preserve">El sistema ha sido desarrollado utilizando </w:t>
+      </w:r>
       <w:proofErr w:type="spellStart"/>
       <w:r>
         <w:rPr>
+          <w:b/>
+          <w:bCs/>
+        </w:rPr>
+        <w:t>Tailwind</w:t>
+      </w:r>
+      <w:proofErr w:type="spellEnd"/>
+      <w:r>
+        <w:rPr>
+          <w:b/>
+          <w:bCs/>
+        </w:rPr>
+        <w:t xml:space="preserve"> CSS</w:t>
+      </w:r>
+      <w:r>
+        <w:t xml:space="preserve"> y </w:t>
+      </w:r>
+      <w:r>
+        <w:rPr>
+          <w:b/>
+          <w:bCs/>
+        </w:rPr>
+        <w:t>Laravel Volt con Flux</w:t>
+      </w:r>
+      <w:r>
+        <w:t xml:space="preserve">, lo que permite implementar un diseño completamente </w:t>
+      </w:r>
+      <w:r>
+        <w:rPr>
+          <w:b/>
+          <w:bCs/>
+        </w:rPr>
+        <w:t>responsive</w:t>
+      </w:r>
+      <w:r>
+        <w:t xml:space="preserve"> y </w:t>
+      </w:r>
+      <w:r>
+        <w:rPr>
+          <w:b/>
+          <w:bCs/>
+        </w:rPr>
+        <w:t>reactivo</w:t>
+      </w:r>
+      <w:r>
+        <w:t>.</w:t>
+      </w:r>
+      <w:r>
+        <w:br/>
+        <w:t xml:space="preserve">Gracias a esta arquitectura, la interfaz se ajusta automáticamente a diferentes tamaños de pantalla, asegurando </w:t>
+      </w:r>
+      <w:r>
+        <w:rPr>
+          <w:b/>
+          <w:bCs/>
+        </w:rPr>
+        <w:t>rendimiento óptimo y usabilidad</w:t>
+      </w:r>
+      <w:r>
+        <w:t xml:space="preserve"> tanto en </w:t>
+      </w:r>
+      <w:r>
+        <w:rPr>
+          <w:b/>
+          <w:bCs/>
+        </w:rPr>
+        <w:t>dispositivos móviles</w:t>
+      </w:r>
+      <w:r>
+        <w:t xml:space="preserve"> como en </w:t>
+      </w:r>
+      <w:r>
+        <w:rPr>
+          <w:b/>
+          <w:bCs/>
+        </w:rPr>
+        <w:t>pantallas de escritorio</w:t>
+      </w:r>
+      <w:r>
+        <w:t>.</w:t>
+      </w:r>
+    </w:p>
+    <w:p>
+      <w:pPr>
+        <w:numPr>
+          <w:ilvl w:val="0"/>
+          <w:numId w:val="5"/>
+        </w:numPr>
+      </w:pPr>
+      <w:proofErr w:type="spellStart"/>
+      <w:r>
+        <w:rPr>
+          <w:b/>
+          <w:bCs/>
+        </w:rPr>
+        <w:t>Tailwind</w:t>
+      </w:r>
+      <w:proofErr w:type="spellEnd"/>
+      <w:r>
+        <w:rPr>
+          <w:b/>
+          <w:bCs/>
+        </w:rPr>
+        <w:t xml:space="preserve"> CSS</w:t>
+      </w:r>
+      <w:r>
+        <w:t>: facilita la creación de interfaces adaptables y escalables.</w:t>
+      </w:r>
+    </w:p>
+    <w:p>
+      <w:pPr>
+        <w:numPr>
+          <w:ilvl w:val="0"/>
+          <w:numId w:val="5"/>
+        </w:numPr>
+      </w:pPr>
+      <w:r>
+        <w:rPr>
+          <w:b/>
+          <w:bCs/>
+        </w:rPr>
+        <w:t>Flux</w:t>
+      </w:r>
+      <w:r>
+        <w:t>: garantiza componentes dinámicos y reactividad en tiempo real sin comprometer la experiencia en dispositivos móviles.</w:t>
+      </w:r>
+    </w:p>
+    <w:p>
+      <w:pPr>
+        <w:rPr>
           <w:lang w:val="es-ES"/>
         </w:rPr>
-        <w:t>Softqare</w:t>
+      </w:pPr>
+    </w:p>
+    <w:p>
+      <w:pPr>
+        <w:rPr>
+          <w:lang w:val="es-ES"/>
+        </w:rPr>
+      </w:pPr>
+    </w:p>
+    <w:p>
+      <w:pPr>
+        <w:rPr>
+          <w:b/>
+          <w:bCs/>
+        </w:rPr>
+      </w:pPr>
+      <w:r>
+        <w:rPr>
+          <w:rFonts w:ascii="Segoe UI Emoji" w:hAnsi="Segoe UI Emoji" w:cs="Segoe UI Emoji"/>
+          <w:b/>
+          <w:bCs/>
+        </w:rPr>
+        <w:t>✅</w:t>
+      </w:r>
+      <w:r>
+        <w:rPr>
+          <w:b/>
+          <w:bCs/>
+        </w:rPr>
+        <w:t xml:space="preserve"> Título Principal:</w:t>
+      </w:r>
+    </w:p>
+    <w:p>
+      <w:r>
+        <w:rPr>
+          <w:b/>
+          <w:bCs/>
+        </w:rPr>
+        <w:t xml:space="preserve">Nuestro Software ERP para </w:t>
+      </w:r>
+      <w:proofErr w:type="spellStart"/>
+      <w:r>
+        <w:rPr>
+          <w:b/>
+          <w:bCs/>
+        </w:rPr>
+        <w:t>Retail</w:t>
       </w:r>
       <w:proofErr w:type="spellEnd"/>
-      <w:r>
-        <w:rPr>
-          <w:lang w:val="es-ES"/>
-        </w:rPr>
-        <w:t xml:space="preserve"> Modular</w:t>
-      </w:r>
-    </w:p>
-    <w:p>
-      <w:pPr>
-        <w:rPr>
-          <w:lang w:val="es-ES"/>
-        </w:rPr>
-      </w:pPr>
-      <w:r>
-        <w:rPr>
-          <w:lang w:val="es-ES"/>
-        </w:rPr>
-        <w:t>Seguro en la Autenticación</w:t>
-      </w:r>
-    </w:p>
-    <w:p>
-      <w:pPr>
-        <w:rPr>
-          <w:lang w:val="es-ES"/>
-        </w:rPr>
-      </w:pPr>
-    </w:p>
-    <w:p>
-      <w:pPr>
-        <w:rPr>
-          <w:lang w:val="es-ES"/>
-        </w:rPr>
-      </w:pPr>
-    </w:p>
-    <w:p>
-      <w:pPr>
-        <w:rPr>
-          <w:lang w:val="es-ES"/>
-        </w:rPr>
-      </w:pPr>
+    </w:p>
+    <w:p>
+      <w:r>
+        <w:pict w14:anchorId="29603324">
+          <v:rect id="_x0000_i1025" style="width:0;height:1.5pt" o:hralign="center" o:hrstd="t" o:hr="t" fillcolor="#a0a0a0" stroked="f"/>
+        </w:pict>
+      </w:r>
     </w:p>
     <w:p>
       <w:pPr>
@@ -199,7 +408,7 @@
           <w:b/>
           <w:bCs/>
         </w:rPr>
-        <w:t xml:space="preserve"> Título Principal:</w:t>
+        <w:t xml:space="preserve"> Descripción Completa:</w:t>
       </w:r>
     </w:p>
     <w:p>
@@ -219,80 +428,32 @@
         <w:t>Retail</w:t>
       </w:r>
       <w:proofErr w:type="spellEnd"/>
-    </w:p>
-    <w:p>
-      <w:r>
-        <w:pict w14:anchorId="29603324">
-          <v:rect id="_x0000_i1073" style="width:0;height:1.5pt" o:hralign="center" o:hrstd="t" o:hr="t" fillcolor="#a0a0a0" stroked="f"/>
-        </w:pict>
-      </w:r>
-    </w:p>
-    <w:p>
-      <w:pPr>
-        <w:rPr>
-          <w:b/>
-          <w:bCs/>
-        </w:rPr>
-      </w:pPr>
-      <w:r>
-        <w:rPr>
-          <w:rFonts w:ascii="Segoe UI Emoji" w:hAnsi="Segoe UI Emoji" w:cs="Segoe UI Emoji"/>
-          <w:b/>
-          <w:bCs/>
-        </w:rPr>
-        <w:t>✅</w:t>
-      </w:r>
-      <w:r>
-        <w:rPr>
-          <w:b/>
-          <w:bCs/>
-        </w:rPr>
-        <w:t xml:space="preserve"> Descripción Completa:</w:t>
-      </w:r>
-    </w:p>
-    <w:p>
-      <w:r>
-        <w:rPr>
-          <w:b/>
-          <w:bCs/>
-        </w:rPr>
-        <w:t xml:space="preserve">Nuestro Software ERP para </w:t>
+      <w:r>
+        <w:t xml:space="preserve"> es una solución </w:t>
+      </w:r>
+      <w:r>
+        <w:rPr>
+          <w:b/>
+          <w:bCs/>
+        </w:rPr>
+        <w:t>SaaS avanzada</w:t>
+      </w:r>
+      <w:r>
+        <w:t xml:space="preserve">, diseñada para optimizar y automatizar la gestión integral de negocios del sector </w:t>
       </w:r>
       <w:proofErr w:type="spellStart"/>
       <w:r>
-        <w:rPr>
-          <w:b/>
-          <w:bCs/>
-        </w:rPr>
-        <w:t>Retail</w:t>
+        <w:t>retail</w:t>
       </w:r>
       <w:proofErr w:type="spellEnd"/>
       <w:r>
-        <w:t xml:space="preserve"> es una solución </w:t>
-      </w:r>
-      <w:r>
-        <w:rPr>
-          <w:b/>
-          <w:bCs/>
-        </w:rPr>
-        <w:t>SaaS avanzada</w:t>
-      </w:r>
-      <w:r>
-        <w:t xml:space="preserve">, diseñada para optimizar y automatizar la gestión integral de negocios del sector </w:t>
-      </w:r>
-      <w:proofErr w:type="spellStart"/>
-      <w:r>
-        <w:t>retail</w:t>
-      </w:r>
-      <w:proofErr w:type="spellEnd"/>
-      <w:r>
         <w:t>. Con una arquitectura moderna, segura y escalable, nuestro sistema ofrece todas las herramientas necesarias para mejorar la productividad, reducir costos y potenciar las ventas en entornos altamente competitivos.</w:t>
       </w:r>
     </w:p>
     <w:p>
       <w:r>
         <w:pict w14:anchorId="6A96C3E4">
-          <v:rect id="_x0000_i1074" style="width:0;height:1.5pt" o:hralign="center" o:hrstd="t" o:hr="t" fillcolor="#a0a0a0" stroked="f"/>
+          <v:rect id="_x0000_i1026" style="width:0;height:1.5pt" o:hralign="center" o:hrstd="t" o:hr="t" fillcolor="#a0a0a0" stroked="f"/>
         </w:pict>
       </w:r>
     </w:p>
@@ -444,7 +605,7 @@
     <w:p>
       <w:r>
         <w:pict w14:anchorId="34E5FD89">
-          <v:rect id="_x0000_i1075" style="width:0;height:1.5pt" o:hralign="center" o:hrstd="t" o:hr="t" fillcolor="#a0a0a0" stroked="f"/>
+          <v:rect id="_x0000_i1027" style="width:0;height:1.5pt" o:hralign="center" o:hrstd="t" o:hr="t" fillcolor="#a0a0a0" stroked="f"/>
         </w:pict>
       </w:r>
     </w:p>
@@ -461,6 +622,7 @@
           <w:b/>
           <w:bCs/>
         </w:rPr>
+        <w:lastRenderedPageBreak/>
         <w:t>✅</w:t>
       </w:r>
       <w:r>
@@ -583,7 +745,6 @@
     </w:p>
     <w:p>
       <w:r>
-        <w:lastRenderedPageBreak/>
         <w:t xml:space="preserve">Cada módulo es independiente, lo que garantiza </w:t>
       </w:r>
       <w:r>
@@ -702,7 +863,7 @@
     <w:p>
       <w:r>
         <w:pict w14:anchorId="763C4656">
-          <v:rect id="_x0000_i1076" style="width:0;height:1.5pt" o:hralign="center" o:hrstd="t" o:hr="t" fillcolor="#a0a0a0" stroked="f"/>
+          <v:rect id="_x0000_i1028" style="width:0;height:1.5pt" o:hralign="center" o:hrstd="t" o:hr="t" fillcolor="#a0a0a0" stroked="f"/>
         </w:pict>
       </w:r>
     </w:p>
@@ -883,7 +1044,7 @@
     <w:p>
       <w:r>
         <w:pict w14:anchorId="01633BB8">
-          <v:rect id="_x0000_i1077" style="width:0;height:1.5pt" o:hralign="center" o:hrstd="t" o:hr="t" fillcolor="#a0a0a0" stroked="f"/>
+          <v:rect id="_x0000_i1029" style="width:0;height:1.5pt" o:hralign="center" o:hrstd="t" o:hr="t" fillcolor="#a0a0a0" stroked="f"/>
         </w:pict>
       </w:r>
     </w:p>
@@ -983,7 +1144,7 @@
     <w:p>
       <w:r>
         <w:pict w14:anchorId="56F6B9AA">
-          <v:rect id="_x0000_i1078" style="width:0;height:1.5pt" o:hralign="center" o:hrstd="t" o:hr="t" fillcolor="#a0a0a0" stroked="f"/>
+          <v:rect id="_x0000_i1030" style="width:0;height:1.5pt" o:hralign="center" o:hrstd="t" o:hr="t" fillcolor="#a0a0a0" stroked="f"/>
         </w:pict>
       </w:r>
     </w:p>
@@ -1000,6 +1161,7 @@
           <w:b/>
           <w:bCs/>
         </w:rPr>
+        <w:lastRenderedPageBreak/>
         <w:t>✅</w:t>
       </w:r>
       <w:r>
@@ -1057,7 +1219,7 @@
     <w:p>
       <w:r>
         <w:pict w14:anchorId="523D94F6">
-          <v:rect id="_x0000_i1079" style="width:0;height:1.5pt" o:hralign="center" o:hrstd="t" o:hr="t" fillcolor="#a0a0a0" stroked="f"/>
+          <v:rect id="_x0000_i1031" style="width:0;height:1.5pt" o:hralign="center" o:hrstd="t" o:hr="t" fillcolor="#a0a0a0" stroked="f"/>
         </w:pict>
       </w:r>
     </w:p>
@@ -1103,13 +1265,12 @@
     <w:p>
       <w:r>
         <w:pict w14:anchorId="1F887D62">
-          <v:rect id="_x0000_i1080" style="width:0;height:1.5pt" o:hralign="center" o:hrstd="t" o:hr="t" fillcolor="#a0a0a0" stroked="f"/>
+          <v:rect id="_x0000_i1032" style="width:0;height:1.5pt" o:hralign="center" o:hrstd="t" o:hr="t" fillcolor="#a0a0a0" stroked="f"/>
         </w:pict>
       </w:r>
     </w:p>
     <w:p>
       <w:r>
-        <w:lastRenderedPageBreak/>
         <w:t xml:space="preserve">¿Quieres que ahora te prepare </w:t>
       </w:r>
       <w:r>
@@ -1201,6 +1362,155 @@
 <file path=word/numbering.xml><?xml version="1.0" encoding="utf-8"?>
 <w:numbering xmlns:wpc="http://schemas.microsoft.com/office/word/2010/wordprocessingCanvas" xmlns:cx="http://schemas.microsoft.com/office/drawing/2014/chartex" xmlns:cx1="http://schemas.microsoft.com/office/drawing/2015/9/8/chartex" xmlns:cx2="http://schemas.microsoft.com/office/drawing/2015/10/21/chartex" xmlns:cx3="http://schemas.microsoft.com/office/drawing/2016/5/9/chartex" xmlns:cx4="http://schemas.microsoft.com/office/drawing/2016/5/10/chartex" xmlns:cx5="http://schemas.microsoft.com/office/drawing/2016/5/11/chartex" xmlns:cx6="http://schemas.microsoft.com/office/drawing/2016/5/12/chartex" xmlns:cx7="http://schemas.microsoft.com/office/drawing/2016/5/13/chartex" xmlns:cx8="http://schemas.microsoft.com/office/drawing/2016/5/14/chartex" xmlns:mc="http://schemas.openxmlformats.org/markup-compatibility/2006" xmlns:aink="http://schemas.microsoft.com/office/drawing/2016/ink" xmlns:am3d="http://schemas.microsoft.com/office/drawing/2017/model3d" xmlns:o="urn:schemas-microsoft-com:office:office" xmlns:oel="http://schemas.microsoft.com/office/2019/extlst" xmlns:r="http://schemas.openxmlformats.org/officeDocument/2006/relationships" xmlns:m="http://schemas.openxmlformats.org/officeDocument/2006/math" xmlns:v="urn:schemas-microsoft-com:vml" xmlns:wp14="http://schemas.microsoft.com/office/word/2010/wordprocessingDrawing" xmlns:wp="http://schemas.openxmlformats.org/drawingml/2006/wordprocessingDrawing" xmlns:w10="urn:schemas-microsoft-com:office:word" xmlns:w="http://schemas.openxmlformats.org/wordprocessingml/2006/main" xmlns:w14="http://schemas.microsoft.com/office/word/2010/wordml" xmlns:w15="http://schemas.microsoft.com/office/word/2012/wordml" xmlns:w16cex="http://schemas.microsoft.com/office/word/2018/wordml/cex" xmlns:w16cid="http://schemas.microsoft.com/office/word/2016/wordml/cid" xmlns:w16="http://schemas.microsoft.com/office/word/2018/wordml" xmlns:w16du="http://schemas.microsoft.com/office/word/2023/wordml/word16du" xmlns:w16sdtdh="http://schemas.microsoft.com/office/word/2020/wordml/sdtdatahash" xmlns:w16sdtfl="http://schemas.microsoft.com/office/word/2024/wordml/sdtformatlock" xmlns:w16se="http://schemas.microsoft.com/office/word/2015/wordml/symex" xmlns:wpg="http://schemas.microsoft.com/office/word/2010/wordprocessingGroup" xmlns:wpi="http://schemas.microsoft.com/office/word/2010/wordprocessingInk" xmlns:wne="http://schemas.microsoft.com/office/word/2006/wordml" xmlns:wps="http://schemas.microsoft.com/office/word/2010/wordprocessingShape" mc:Ignorable="w14 w15 w16se w16cid w16 w16cex w16sdtdh w16sdtfl w16du wp14">
   <w:abstractNum w:abstractNumId="0" w15:restartNumberingAfterBreak="0">
+    <w:nsid w:val="0FE74653"/>
+    <w:multiLevelType w:val="multilevel"/>
+    <w:tmpl w:val="611E1EA4"/>
+    <w:lvl w:ilvl="0">
+      <w:start w:val="1"/>
+      <w:numFmt w:val="bullet"/>
+      <w:lvlText w:val=""/>
+      <w:lvlJc w:val="left"/>
+      <w:pPr>
+        <w:tabs>
+          <w:tab w:val="num" w:pos="720"/>
+        </w:tabs>
+        <w:ind w:left="720" w:hanging="360"/>
+      </w:pPr>
+      <w:rPr>
+        <w:rFonts w:ascii="Symbol" w:hAnsi="Symbol" w:hint="default"/>
+        <w:sz w:val="20"/>
+      </w:rPr>
+    </w:lvl>
+    <w:lvl w:ilvl="1" w:tentative="1">
+      <w:start w:val="1"/>
+      <w:numFmt w:val="bullet"/>
+      <w:lvlText w:val="o"/>
+      <w:lvlJc w:val="left"/>
+      <w:pPr>
+        <w:tabs>
+          <w:tab w:val="num" w:pos="1440"/>
+        </w:tabs>
+        <w:ind w:left="1440" w:hanging="360"/>
+      </w:pPr>
+      <w:rPr>
+        <w:rFonts w:ascii="Courier New" w:hAnsi="Courier New" w:hint="default"/>
+        <w:sz w:val="20"/>
+      </w:rPr>
+    </w:lvl>
+    <w:lvl w:ilvl="2" w:tentative="1">
+      <w:start w:val="1"/>
+      <w:numFmt w:val="bullet"/>
+      <w:lvlText w:val=""/>
+      <w:lvlJc w:val="left"/>
+      <w:pPr>
+        <w:tabs>
+          <w:tab w:val="num" w:pos="2160"/>
+        </w:tabs>
+        <w:ind w:left="2160" w:hanging="360"/>
+      </w:pPr>
+      <w:rPr>
+        <w:rFonts w:ascii="Wingdings" w:hAnsi="Wingdings" w:hint="default"/>
+        <w:sz w:val="20"/>
+      </w:rPr>
+    </w:lvl>
+    <w:lvl w:ilvl="3" w:tentative="1">
+      <w:start w:val="1"/>
+      <w:numFmt w:val="bullet"/>
+      <w:lvlText w:val=""/>
+      <w:lvlJc w:val="left"/>
+      <w:pPr>
+        <w:tabs>
+          <w:tab w:val="num" w:pos="2880"/>
+        </w:tabs>
+        <w:ind w:left="2880" w:hanging="360"/>
+      </w:pPr>
+      <w:rPr>
+        <w:rFonts w:ascii="Wingdings" w:hAnsi="Wingdings" w:hint="default"/>
+        <w:sz w:val="20"/>
+      </w:rPr>
+    </w:lvl>
+    <w:lvl w:ilvl="4" w:tentative="1">
+      <w:start w:val="1"/>
+      <w:numFmt w:val="bullet"/>
+      <w:lvlText w:val=""/>
+      <w:lvlJc w:val="left"/>
+      <w:pPr>
+        <w:tabs>
+          <w:tab w:val="num" w:pos="3600"/>
+        </w:tabs>
+        <w:ind w:left="3600" w:hanging="360"/>
+      </w:pPr>
+      <w:rPr>
+        <w:rFonts w:ascii="Wingdings" w:hAnsi="Wingdings" w:hint="default"/>
+        <w:sz w:val="20"/>
+      </w:rPr>
+    </w:lvl>
+    <w:lvl w:ilvl="5" w:tentative="1">
+      <w:start w:val="1"/>
+      <w:numFmt w:val="bullet"/>
+      <w:lvlText w:val=""/>
+      <w:lvlJc w:val="left"/>
+      <w:pPr>
+        <w:tabs>
+          <w:tab w:val="num" w:pos="4320"/>
+        </w:tabs>
+        <w:ind w:left="4320" w:hanging="360"/>
+      </w:pPr>
+      <w:rPr>
+        <w:rFonts w:ascii="Wingdings" w:hAnsi="Wingdings" w:hint="default"/>
+        <w:sz w:val="20"/>
+      </w:rPr>
+    </w:lvl>
+    <w:lvl w:ilvl="6" w:tentative="1">
+      <w:start w:val="1"/>
+      <w:numFmt w:val="bullet"/>
+      <w:lvlText w:val=""/>
+      <w:lvlJc w:val="left"/>
+      <w:pPr>
+        <w:tabs>
+          <w:tab w:val="num" w:pos="5040"/>
+        </w:tabs>
+        <w:ind w:left="5040" w:hanging="360"/>
+      </w:pPr>
+      <w:rPr>
+        <w:rFonts w:ascii="Wingdings" w:hAnsi="Wingdings" w:hint="default"/>
+        <w:sz w:val="20"/>
+      </w:rPr>
+    </w:lvl>
+    <w:lvl w:ilvl="7" w:tentative="1">
+      <w:start w:val="1"/>
+      <w:numFmt w:val="bullet"/>
+      <w:lvlText w:val=""/>
+      <w:lvlJc w:val="left"/>
+      <w:pPr>
+        <w:tabs>
+          <w:tab w:val="num" w:pos="5760"/>
+        </w:tabs>
+        <w:ind w:left="5760" w:hanging="360"/>
+      </w:pPr>
+      <w:rPr>
+        <w:rFonts w:ascii="Wingdings" w:hAnsi="Wingdings" w:hint="default"/>
+        <w:sz w:val="20"/>
+      </w:rPr>
+    </w:lvl>
+    <w:lvl w:ilvl="8" w:tentative="1">
+      <w:start w:val="1"/>
+      <w:numFmt w:val="bullet"/>
+      <w:lvlText w:val=""/>
+      <w:lvlJc w:val="left"/>
+      <w:pPr>
+        <w:tabs>
+          <w:tab w:val="num" w:pos="6480"/>
+        </w:tabs>
+        <w:ind w:left="6480" w:hanging="360"/>
+      </w:pPr>
+      <w:rPr>
+        <w:rFonts w:ascii="Wingdings" w:hAnsi="Wingdings" w:hint="default"/>
+        <w:sz w:val="20"/>
+      </w:rPr>
+    </w:lvl>
+  </w:abstractNum>
+  <w:abstractNum w:abstractNumId="1" w15:restartNumberingAfterBreak="0">
     <w:nsid w:val="3A697BCC"/>
     <w:multiLevelType w:val="multilevel"/>
     <w:tmpl w:val="38D4ABE4"/>
@@ -1349,7 +1659,7 @@
       </w:rPr>
     </w:lvl>
   </w:abstractNum>
-  <w:abstractNum w:abstractNumId="1" w15:restartNumberingAfterBreak="0">
+  <w:abstractNum w:abstractNumId="2" w15:restartNumberingAfterBreak="0">
     <w:nsid w:val="409D120B"/>
     <w:multiLevelType w:val="multilevel"/>
     <w:tmpl w:val="B4EC57B6"/>
@@ -1498,7 +1808,7 @@
       </w:rPr>
     </w:lvl>
   </w:abstractNum>
-  <w:abstractNum w:abstractNumId="2" w15:restartNumberingAfterBreak="0">
+  <w:abstractNum w:abstractNumId="3" w15:restartNumberingAfterBreak="0">
     <w:nsid w:val="47E318DC"/>
     <w:multiLevelType w:val="multilevel"/>
     <w:tmpl w:val="DACA28AA"/>
@@ -1647,7 +1957,7 @@
       </w:rPr>
     </w:lvl>
   </w:abstractNum>
-  <w:abstractNum w:abstractNumId="3" w15:restartNumberingAfterBreak="0">
+  <w:abstractNum w:abstractNumId="4" w15:restartNumberingAfterBreak="0">
     <w:nsid w:val="66587EF3"/>
     <w:multiLevelType w:val="multilevel"/>
     <w:tmpl w:val="1242F412"/>
@@ -1797,15 +2107,18 @@
     </w:lvl>
   </w:abstractNum>
   <w:num w:numId="1" w16cid:durableId="56634842">
+    <w:abstractNumId w:val="4"/>
+  </w:num>
+  <w:num w:numId="2" w16cid:durableId="948704888">
     <w:abstractNumId w:val="3"/>
   </w:num>
-  <w:num w:numId="2" w16cid:durableId="948704888">
+  <w:num w:numId="3" w16cid:durableId="953176083">
     <w:abstractNumId w:val="2"/>
   </w:num>
-  <w:num w:numId="3" w16cid:durableId="953176083">
+  <w:num w:numId="4" w16cid:durableId="2018539212">
     <w:abstractNumId w:val="1"/>
   </w:num>
-  <w:num w:numId="4" w16cid:durableId="2018539212">
+  <w:num w:numId="5" w16cid:durableId="2055421253">
     <w:abstractNumId w:val="0"/>
   </w:num>
 </w:numbering>

</xml_diff>